<commit_message>
ticket agent use case and description
</commit_message>
<xml_diff>
--- a/CourseWork/COURSEWORK BRIEF.docx
+++ b/CourseWork/COURSEWORK BRIEF.docx
@@ -845,6 +845,7 @@
           <w:p>
             <w:pPr>
               <w:pStyle w:val="Default"/>
+              <w:ind w:left="1440"/>
               <w:rPr>
                 <w:sz w:val="20"/>
                 <w:szCs w:val="20"/>
@@ -855,8 +856,17 @@
                 <w:sz w:val="20"/>
                 <w:szCs w:val="20"/>
               </w:rPr>
-              <w:t>1) Use Case Model:</w:t>
-            </w:r>
+              <w:t>(3) The Agent</w:t>
+            </w:r>
+          </w:p>
+          <w:p>
+            <w:pPr>
+              <w:pStyle w:val="Default"/>
+              <w:rPr>
+                <w:sz w:val="20"/>
+                <w:szCs w:val="20"/>
+              </w:rPr>
+            </w:pPr>
           </w:p>
           <w:p>
             <w:pPr>
@@ -865,134 +875,34 @@
               <w:rPr>
                 <w:sz w:val="20"/>
                 <w:szCs w:val="20"/>
-              </w:rPr>
-            </w:pPr>
-            <w:proofErr w:type="spellStart"/>
+                <w:highlight w:val="cyan"/>
+              </w:rPr>
+            </w:pPr>
             <w:r>
               <w:rPr>
                 <w:sz w:val="20"/>
                 <w:szCs w:val="20"/>
-              </w:rPr>
-              <w:t>i</w:t>
-            </w:r>
-            <w:proofErr w:type="spellEnd"/>
-            <w:r>
+                <w:highlight w:val="cyan"/>
+              </w:rPr>
+              <w:t>ii) Consolidate the diagrams into one:</w:t>
+            </w:r>
+          </w:p>
+          <w:p>
+            <w:pPr>
+              <w:pStyle w:val="Default"/>
+              <w:ind w:left="1440"/>
               <w:rPr>
                 <w:sz w:val="20"/>
                 <w:szCs w:val="20"/>
               </w:rPr>
-              <w:t>) A Use Case Model/Diagram from each of the following perspectives:</w:t>
-            </w:r>
-          </w:p>
-          <w:p>
-            <w:pPr>
-              <w:pStyle w:val="Default"/>
-              <w:ind w:left="1440"/>
+            </w:pPr>
+            <w:r>
               <w:rPr>
                 <w:sz w:val="20"/>
                 <w:szCs w:val="20"/>
-              </w:rPr>
-            </w:pPr>
-            <w:r>
-              <w:rPr>
-                <w:sz w:val="20"/>
-                <w:szCs w:val="20"/>
-              </w:rPr>
-              <w:t>(1) The Consumer</w:t>
-            </w:r>
-          </w:p>
-          <w:p>
-            <w:pPr>
-              <w:pStyle w:val="Default"/>
-              <w:ind w:left="1440"/>
-              <w:rPr>
-                <w:sz w:val="20"/>
-                <w:szCs w:val="20"/>
-              </w:rPr>
-            </w:pPr>
-            <w:r>
-              <w:rPr>
-                <w:sz w:val="20"/>
-                <w:szCs w:val="20"/>
-              </w:rPr>
-              <w:t>(2) The Venue Manager</w:t>
-            </w:r>
-          </w:p>
-          <w:p>
-            <w:pPr>
-              <w:pStyle w:val="Default"/>
-              <w:ind w:left="1440"/>
-              <w:rPr>
-                <w:sz w:val="20"/>
-                <w:szCs w:val="20"/>
-              </w:rPr>
-            </w:pPr>
-            <w:r>
-              <w:rPr>
-                <w:sz w:val="20"/>
-                <w:szCs w:val="20"/>
-              </w:rPr>
-              <w:t>(3) The Agent</w:t>
-            </w:r>
-          </w:p>
-          <w:p>
-            <w:pPr>
-              <w:pStyle w:val="Default"/>
-              <w:rPr>
-                <w:sz w:val="20"/>
-                <w:szCs w:val="20"/>
-              </w:rPr>
-            </w:pPr>
-          </w:p>
-          <w:p>
-            <w:pPr>
-              <w:pStyle w:val="Default"/>
-              <w:ind w:left="720"/>
-              <w:rPr>
-                <w:sz w:val="20"/>
-                <w:szCs w:val="20"/>
-              </w:rPr>
-            </w:pPr>
-            <w:r>
-              <w:rPr>
-                <w:sz w:val="20"/>
-                <w:szCs w:val="20"/>
-              </w:rPr>
-              <w:t>ii) Consolidate the diagrams into one:</w:t>
-            </w:r>
-          </w:p>
-          <w:p>
-            <w:pPr>
-              <w:pStyle w:val="Default"/>
-              <w:ind w:left="1440"/>
-              <w:rPr>
-                <w:sz w:val="20"/>
-                <w:szCs w:val="20"/>
-              </w:rPr>
-            </w:pPr>
-            <w:r>
-              <w:rPr>
-                <w:sz w:val="20"/>
-                <w:szCs w:val="20"/>
+                <w:highlight w:val="cyan"/>
               </w:rPr>
               <w:t>(1) Reconcile the names, if required.</w:t>
-            </w:r>
-          </w:p>
-          <w:p>
-            <w:pPr>
-              <w:pStyle w:val="Default"/>
-              <w:ind w:left="1440"/>
-              <w:rPr>
-                <w:sz w:val="20"/>
-                <w:szCs w:val="20"/>
-              </w:rPr>
-            </w:pPr>
-            <w:r>
-              <w:rPr>
-                <w:sz w:val="20"/>
-                <w:szCs w:val="20"/>
-              </w:rPr>
-              <w:t>(2) Produced full Use Case descriptions for each Use Case</w:t>
             </w:r>
           </w:p>
           <w:p>
@@ -1797,7 +1707,6 @@
                 <w:sz w:val="20"/>
                 <w:szCs w:val="20"/>
               </w:rPr>
-              <w:lastRenderedPageBreak/>
               <w:t>5) Submit a brief Report of the process used to produce the above, covering any difficulties encountered</w:t>
             </w:r>
           </w:p>
@@ -1867,6 +1776,7 @@
               <w:outlineLvl w:val="0"/>
             </w:pPr>
             <w:r>
+              <w:lastRenderedPageBreak/>
               <w:t>This assignment has been designed to provide you with an opportunity to demonstrate your achievement of the following module learning outcomes:</w:t>
             </w:r>
           </w:p>
@@ -2235,14 +2145,7 @@
               <w:rPr>
                 <w:rFonts w:cs="Arial"/>
               </w:rPr>
-              <w:t xml:space="preserve">Your work will be assessed on the extent to which it demonstrates your achievement of the stated learning outcomes for this assignment (see above) and against other key criteria, as defined in the University’s institutional grading descriptors. If it is appropriate to the format of your assignment and your subject area, a </w:t>
-            </w:r>
-            <w:r>
-              <w:rPr>
-                <w:rFonts w:cs="Arial"/>
-              </w:rPr>
-              <w:lastRenderedPageBreak/>
-              <w:t>proportion of your marks will also depend upon your use of academic referencing conventions.</w:t>
+              <w:t>Your work will be assessed on the extent to which it demonstrates your achievement of the stated learning outcomes for this assignment (see above) and against other key criteria, as defined in the University’s institutional grading descriptors. If it is appropriate to the format of your assignment and your subject area, a proportion of your marks will also depend upon your use of academic referencing conventions.</w:t>
             </w:r>
             <w:r>
               <w:t xml:space="preserve"> </w:t>
@@ -2857,6 +2760,7 @@
                 </w:tcPr>
                 <w:p>
                   <w:r>
+                    <w:lastRenderedPageBreak/>
                     <w:t>Implemented code</w:t>
                   </w:r>
                 </w:p>
@@ -3894,6 +3798,7 @@
                       </w:tcPr>
                       <w:p>
                         <w:r>
+                          <w:lastRenderedPageBreak/>
                           <w:t>B grade</w:t>
                         </w:r>
                       </w:p>
@@ -3929,11 +3834,7 @@
                       </w:tcPr>
                       <w:p>
                         <w:r>
-                          <w:t xml:space="preserve">A good understanding of the subject matter as reflected in the diagrams produced. Most </w:t>
-                        </w:r>
-                        <w:r>
-                          <w:lastRenderedPageBreak/>
-                          <w:t>elements attempted but may not be fully developed and possible with the overall analysis indicating some minor misconceptions. A good full report which demonstrates an understanding of the problem domain. As reflected by the level of study.</w:t>
+                          <w:t>A good understanding of the subject matter as reflected in the diagrams produced. Most elements attempted but may not be fully developed and possible with the overall analysis indicating some minor misconceptions. A good full report which demonstrates an understanding of the problem domain. As reflected by the level of study.</w:t>
                         </w:r>
                       </w:p>
                     </w:tc>
@@ -3948,7 +3849,6 @@
                       </w:tcPr>
                       <w:p>
                         <w:r>
-                          <w:lastRenderedPageBreak/>
                           <w:t>D grade</w:t>
                         </w:r>
                       </w:p>
@@ -4308,16 +4208,16 @@
                 <w:sz w:val="24"/>
                 <w:szCs w:val="24"/>
               </w:rPr>
-              <w:t xml:space="preserve">The BCPA has contracts with several ticket agents at various ticket outlets. These contracts define the agent commissions and the terms and conditions for the sale of tickets. The contract is the </w:t>
-            </w:r>
-            <w:r>
+              <w:t>The BCPA has contracts with several ticket agents at various ticket outlets. These contracts define the agent commissions and the terms and conditions for the sale of tickets. The contract is the agent's authorisation to use the OTS. Associated with the contract is a sales agreement that defines the seats that are assigned to the agent to sell. One agent may not sell seats from another agent's assigned seats. The seat assignments apply to a set of seats for the specified date range, not for specific shows.</w:t>
+            </w:r>
+          </w:p>
+          <w:p>
+            <w:pPr>
               <w:rPr>
                 <w:sz w:val="24"/>
                 <w:szCs w:val="24"/>
               </w:rPr>
-              <w:lastRenderedPageBreak/>
-              <w:t>agent's authorisation to use the OTS. Associated with the contract is a sales agreement that defines the seats that are assigned to the agent to sell. One agent may not sell seats from another agent's assigned seats. The seat assignments apply to a set of seats for the specified date range, not for specific shows.</w:t>
-            </w:r>
+            </w:pPr>
           </w:p>
           <w:p>
             <w:pPr>
@@ -4326,21 +4226,21 @@
                 <w:szCs w:val="24"/>
               </w:rPr>
             </w:pPr>
-          </w:p>
-          <w:p>
-            <w:pPr>
+            <w:r>
               <w:rPr>
                 <w:sz w:val="24"/>
                 <w:szCs w:val="24"/>
               </w:rPr>
-            </w:pPr>
-            <w:r>
+              <w:t>The venue manager is responsible for managing promotions for each show. A promotion defines the pricing structure for seats in a show. A pricing structure must accommodate differences for adult, student, child, and senior citizen seating. Discounts are defined per show. A promotion can be unique to each showing of an event. For example, the promotion for a Saturday matinee may be different than the promotion for the Saturday evening show. A promotion can be specific to seats within a show. A promotion may also be reused for many shows for numerous events. The system must be capable of displaying the price for each seat on the seating chart. Assigning seats to promotions must be dynamic; that is, seats may be redefined into different promotions if a show sells either better or worse than anticipated.</w:t>
+            </w:r>
+          </w:p>
+          <w:p>
+            <w:pPr>
               <w:rPr>
                 <w:sz w:val="24"/>
                 <w:szCs w:val="24"/>
               </w:rPr>
-              <w:t>The venue manager is responsible for managing promotions for each show. A promotion defines the pricing structure for seats in a show. A pricing structure must accommodate differences for adult, student, child, and senior citizen seating. Discounts are defined per show. A promotion can be unique to each showing of an event. For example, the promotion for a Saturday matinee may be different than the promotion for the Saturday evening show. A promotion can be specific to seats within a show. A promotion may also be reused for many shows for numerous events. The system must be capable of displaying the price for each seat on the seating chart. Assigning seats to promotions must be dynamic; that is, seats may be redefined into different promotions if a show sells either better or worse than anticipated.</w:t>
-            </w:r>
+            </w:pPr>
           </w:p>
           <w:p>
             <w:pPr>
@@ -4349,21 +4249,21 @@
                 <w:szCs w:val="24"/>
               </w:rPr>
             </w:pPr>
-          </w:p>
-          <w:p>
-            <w:pPr>
+            <w:r>
               <w:rPr>
                 <w:sz w:val="24"/>
                 <w:szCs w:val="24"/>
               </w:rPr>
-            </w:pPr>
-            <w:r>
+              <w:t>The system must allow the venue manager to cancel, reschedule, or add events and shows, and allow changes to the maximum-seats per-customer value for each show.</w:t>
+            </w:r>
+          </w:p>
+          <w:p>
+            <w:pPr>
               <w:rPr>
                 <w:sz w:val="24"/>
                 <w:szCs w:val="24"/>
               </w:rPr>
-              <w:t>The system must allow the venue manager to cancel, reschedule, or add events and shows, and allow changes to the maximum-seats per-customer value for each show.</w:t>
-            </w:r>
+            </w:pPr>
           </w:p>
           <w:p>
             <w:pPr>
@@ -4372,21 +4272,21 @@
                 <w:szCs w:val="24"/>
               </w:rPr>
             </w:pPr>
-          </w:p>
-          <w:p>
-            <w:pPr>
+            <w:r>
               <w:rPr>
                 <w:sz w:val="24"/>
                 <w:szCs w:val="24"/>
               </w:rPr>
-            </w:pPr>
-            <w:r>
+              <w:t>A consumer will access the OTS via the World Wide Web. The user interface will be implemented with an OO language application; that is, without browsers and hypertext mark-up language (HTML).</w:t>
+            </w:r>
+          </w:p>
+          <w:p>
+            <w:pPr>
               <w:rPr>
                 <w:sz w:val="24"/>
                 <w:szCs w:val="24"/>
               </w:rPr>
-              <w:t>A consumer will access the OTS via the World Wide Web. The user interface will be implemented with an OO language application; that is, without browsers and hypertext mark-up language (HTML).</w:t>
-            </w:r>
+            </w:pPr>
           </w:p>
           <w:p>
             <w:pPr>
@@ -4395,21 +4295,21 @@
                 <w:szCs w:val="24"/>
               </w:rPr>
             </w:pPr>
-          </w:p>
-          <w:p>
-            <w:pPr>
+            <w:r>
               <w:rPr>
                 <w:sz w:val="24"/>
                 <w:szCs w:val="24"/>
               </w:rPr>
-            </w:pPr>
-            <w:r>
+              <w:t>Consumers must provide a valid sign on and password. Then they must provide or verify their customer profile information. The customer profile includes address information for mailing the tickets. This information is also used to target customers for special promotions. The system must keep this customer information on file so that returning consumers can use their existing sign on and password and avoid re-entering the information.</w:t>
+            </w:r>
+          </w:p>
+          <w:p>
+            <w:pPr>
               <w:rPr>
                 <w:sz w:val="24"/>
                 <w:szCs w:val="24"/>
               </w:rPr>
-              <w:t>Consumers must provide a valid sign on and password. Then they must provide or verify their customer profile information. The customer profile includes address information for mailing the tickets. This information is also used to target customers for special promotions. The system must keep this customer information on file so that returning consumers can use their existing sign on and password and avoid re-entering the information.</w:t>
-            </w:r>
+            </w:pPr>
           </w:p>
           <w:p>
             <w:pPr>
@@ -4418,67 +4318,67 @@
                 <w:szCs w:val="24"/>
               </w:rPr>
             </w:pPr>
-          </w:p>
-          <w:p>
-            <w:pPr>
+            <w:r>
               <w:rPr>
                 <w:sz w:val="24"/>
                 <w:szCs w:val="24"/>
               </w:rPr>
-            </w:pPr>
-            <w:r>
+              <w:t>Consumers are then presented with the choice between selecting a show using a list of upcoming events or a list of shows for a given date range. Once Consumers select a show, they are offered the choice of interactively selecting a seat(s) or having the system select the best available seat(s) for a price range.</w:t>
+            </w:r>
+          </w:p>
+          <w:p>
+            <w:pPr>
+              <w:jc w:val="right"/>
+              <w:rPr>
+                <w:b/>
+                <w:bCs/>
+                <w:sz w:val="20"/>
+                <w:szCs w:val="20"/>
+              </w:rPr>
+            </w:pPr>
+            <w:proofErr w:type="spellStart"/>
+            <w:r>
+              <w:rPr>
+                <w:b/>
+                <w:bCs/>
+                <w:sz w:val="20"/>
+                <w:szCs w:val="20"/>
+              </w:rPr>
+              <w:t>Cont</w:t>
+            </w:r>
+            <w:proofErr w:type="spellEnd"/>
+            <w:r>
+              <w:rPr>
+                <w:b/>
+                <w:bCs/>
+                <w:sz w:val="20"/>
+                <w:szCs w:val="20"/>
+              </w:rPr>
+              <w:t>:</w:t>
+            </w:r>
+          </w:p>
+          <w:p>
+            <w:pPr>
               <w:rPr>
                 <w:sz w:val="24"/>
                 <w:szCs w:val="24"/>
               </w:rPr>
-              <w:t>Consumers are then presented with the choice between selecting a show using a list of upcoming events or a list of shows for a given date range. Once Consumers select a show, they are offered the choice of interactively selecting a seat(s) or having the system select the best available seat(s) for a price range.</w:t>
-            </w:r>
-          </w:p>
-          <w:p>
-            <w:pPr>
-              <w:jc w:val="right"/>
-              <w:rPr>
-                <w:b/>
-                <w:bCs/>
-                <w:sz w:val="20"/>
-                <w:szCs w:val="20"/>
-              </w:rPr>
-            </w:pPr>
-            <w:proofErr w:type="spellStart"/>
-            <w:r>
-              <w:rPr>
-                <w:b/>
-                <w:bCs/>
-                <w:sz w:val="20"/>
-                <w:szCs w:val="20"/>
-              </w:rPr>
-              <w:t>Cont</w:t>
-            </w:r>
-            <w:proofErr w:type="spellEnd"/>
-            <w:r>
-              <w:rPr>
-                <w:b/>
-                <w:bCs/>
-                <w:sz w:val="20"/>
-                <w:szCs w:val="20"/>
-              </w:rPr>
-              <w:t>:</w:t>
-            </w:r>
-          </w:p>
-          <w:p>
-            <w:pPr>
+            </w:pPr>
+            <w:r>
               <w:rPr>
                 <w:sz w:val="24"/>
                 <w:szCs w:val="24"/>
               </w:rPr>
-            </w:pPr>
-            <w:r>
+              <w:t>When users select interactive seat selection, they are presented with a floor chart of the Concert Hall. The seating chart is coloured according to the status of the seats for each show; for example, available, held, or sold. Selecting a seat places, it on hold so that no one else can select it while the users complete their transactions.</w:t>
+            </w:r>
+          </w:p>
+          <w:p>
+            <w:pPr>
               <w:rPr>
                 <w:sz w:val="24"/>
                 <w:szCs w:val="24"/>
               </w:rPr>
-              <w:t>When users select interactive seat selection, they are presented with a floor chart of the Concert Hall. The seating chart is coloured according to the status of the seats for each show; for example, available, held, or sold. Selecting a seat places, it on hold so that no one else can select it while the users complete their transactions.</w:t>
-            </w:r>
+            </w:pPr>
           </w:p>
           <w:p>
             <w:pPr>
@@ -4487,21 +4387,21 @@
                 <w:szCs w:val="24"/>
               </w:rPr>
             </w:pPr>
-          </w:p>
-          <w:p>
-            <w:pPr>
+            <w:r>
               <w:rPr>
                 <w:sz w:val="24"/>
                 <w:szCs w:val="24"/>
               </w:rPr>
-            </w:pPr>
-            <w:r>
+              <w:t>Deselecting a seat removes the hold and makes the seat available again for other users. Users can select up to the maximum allowed seats per customer set for the show by the venue manager.</w:t>
+            </w:r>
+          </w:p>
+          <w:p>
+            <w:pPr>
               <w:rPr>
                 <w:sz w:val="24"/>
                 <w:szCs w:val="24"/>
               </w:rPr>
-              <w:t>Deselecting a seat removes the hold and makes the seat available again for other users. Users can select up to the maximum allowed seats per customer set for the show by the venue manager.</w:t>
-            </w:r>
+            </w:pPr>
           </w:p>
           <w:p>
             <w:pPr>
@@ -4510,20 +4410,20 @@
                 <w:szCs w:val="24"/>
               </w:rPr>
             </w:pPr>
-          </w:p>
-          <w:p>
-            <w:pPr>
+            <w:r>
               <w:rPr>
                 <w:sz w:val="24"/>
                 <w:szCs w:val="24"/>
               </w:rPr>
-            </w:pPr>
+              <w:t xml:space="preserve">When users select automatic seat selection, they must provide a price range and the number of seats desired. The system will then attempt to select the "best" seats available. Once the attempt is completed, the system will either display the resulting seating chart with the selected seats </w:t>
+            </w:r>
             <w:r>
               <w:rPr>
                 <w:sz w:val="24"/>
                 <w:szCs w:val="24"/>
               </w:rPr>
-              <w:t>When users select automatic seat selection, they must provide a price range and the number of seats desired. The system will then attempt to select the "best" seats available. Once the attempt is completed, the system will either display the resulting seating chart with the selected seats highlighted, or an appropriate message. Users can then either accept the selection and change the criteria, or switch to interactive seat selection.</w:t>
+              <w:lastRenderedPageBreak/>
+              <w:t>highlighted, or an appropriate message. Users can then either accept the selection and change the criteria, or switch to interactive seat selection.</w:t>
             </w:r>
           </w:p>
           <w:p>
@@ -4569,15 +4469,7 @@
                 <w:sz w:val="24"/>
                 <w:szCs w:val="24"/>
               </w:rPr>
-              <w:t xml:space="preserve">In a transaction, consumers can purchase a single ticket or multiple tickets at varied prices. For some shows, volume discounts are available. For example, ticket purchases of £100 or more might </w:t>
-            </w:r>
-            <w:r>
-              <w:rPr>
-                <w:sz w:val="24"/>
-                <w:szCs w:val="24"/>
-              </w:rPr>
-              <w:lastRenderedPageBreak/>
-              <w:t>receive a 10 % discount, or buying 6 or more tickets might qualify the consumer for a 15% discount. In all cases, each ticket must be tracked separately, with its associated price and applied discount and seat assignment.</w:t>
+              <w:t>In a transaction, consumers can purchase a single ticket or multiple tickets at varied prices. For some shows, volume discounts are available. For example, ticket purchases of £100 or more might receive a 10 % discount, or buying 6 or more tickets might qualify the consumer for a 15% discount. In all cases, each ticket must be tracked separately, with its associated price and applied discount and seat assignment.</w:t>
             </w:r>
           </w:p>
           <w:p>
@@ -4863,6 +4755,7 @@
               <w:rPr>
                 <w:rFonts w:cs="Arial"/>
               </w:rPr>
+              <w:lastRenderedPageBreak/>
               <w:t>Please use the provided checklist below to make sure you are ‘fit to submit’ your work</w:t>
             </w:r>
           </w:p>
@@ -4984,7 +4877,6 @@
                 <w:iCs/>
                 <w:spacing w:val="3"/>
               </w:rPr>
-              <w:lastRenderedPageBreak/>
               <w:t>I</w:t>
             </w:r>
             <w:r>
@@ -11195,7 +11087,7 @@
 <w:numbering xmlns:wpc="http://schemas.microsoft.com/office/word/2010/wordprocessingCanvas" xmlns:cx="http://schemas.microsoft.com/office/drawing/2014/chartex" xmlns:cx1="http://schemas.microsoft.com/office/drawing/2015/9/8/chartex" xmlns:cx2="http://schemas.microsoft.com/office/drawing/2015/10/21/chartex" xmlns:cx3="http://schemas.microsoft.com/office/drawing/2016/5/9/chartex" xmlns:cx4="http://schemas.microsoft.com/office/drawing/2016/5/10/chartex" xmlns:cx5="http://schemas.microsoft.com/office/drawing/2016/5/11/chartex" xmlns:cx6="http://schemas.microsoft.com/office/drawing/2016/5/12/chartex" xmlns:cx7="http://schemas.microsoft.com/office/drawing/2016/5/13/chartex" xmlns:cx8="http://schemas.microsoft.com/office/drawing/2016/5/14/chartex" xmlns:mc="http://schemas.openxmlformats.org/markup-compatibility/2006" xmlns:aink="http://schemas.microsoft.com/office/drawing/2016/ink" xmlns:am3d="http://schemas.microsoft.com/office/drawing/2017/model3d" xmlns:o="urn:schemas-microsoft-com:office:office" xmlns:r="http://schemas.openxmlformats.org/officeDocument/2006/relationships" xmlns:m="http://schemas.openxmlformats.org/officeDocument/2006/math" xmlns:v="urn:schemas-microsoft-com:vml" xmlns:wp14="http://schemas.microsoft.com/office/word/2010/wordprocessingDrawing" xmlns:wp="http://schemas.openxmlformats.org/drawingml/2006/wordprocessingDrawing" xmlns:w10="urn:schemas-microsoft-com:office:word" xmlns:w="http://schemas.openxmlformats.org/wordprocessingml/2006/main" xmlns:w14="http://schemas.microsoft.com/office/word/2010/wordml" xmlns:w15="http://schemas.microsoft.com/office/word/2012/wordml" xmlns:w16cex="http://schemas.microsoft.com/office/word/2018/wordml/cex" xmlns:w16cid="http://schemas.microsoft.com/office/word/2016/wordml/cid" xmlns:w16="http://schemas.microsoft.com/office/word/2018/wordml" xmlns:w16sdtdh="http://schemas.microsoft.com/office/word/2020/wordml/sdtdatahash" xmlns:w16se="http://schemas.microsoft.com/office/word/2015/wordml/symex" xmlns:wpg="http://schemas.microsoft.com/office/word/2010/wordprocessingGroup" xmlns:wpi="http://schemas.microsoft.com/office/word/2010/wordprocessingInk" xmlns:wne="http://schemas.microsoft.com/office/word/2006/wordml" xmlns:wps="http://schemas.microsoft.com/office/word/2010/wordprocessingShape" mc:Ignorable="w14 w15 w16se w16cid w16 w16cex w16sdtdh wp14">
   <w:numPicBullet w:numPicBulletId="0">
     <w:pict>
-      <v:shapetype id="_x0000_t75" coordsize="21600,21600" o:spt="75" o:preferrelative="t" path="m@4@5l@4@11@9@11@9@5xe" filled="f" stroked="f">
+      <v:shapetype w14:anchorId="4FFC8E2D" id="_x0000_t75" coordsize="21600,21600" o:spt="75" o:preferrelative="t" path="m@4@5l@4@11@9@11@9@5xe" filled="f" stroked="f">
         <v:stroke joinstyle="miter"/>
         <v:formulas>
           <v:f eqn="if lineDrawn pixelLineWidth 0"/>
@@ -11214,7 +11106,7 @@
         <v:path o:extrusionok="f" gradientshapeok="t" o:connecttype="rect"/>
         <o:lock v:ext="edit" aspectratio="t"/>
       </v:shapetype>
-      <v:shape id="_x0000_i1038" type="#_x0000_t75" style="width:15pt;height:15pt;visibility:visible" o:gfxdata="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" o:bullet="t">
+      <v:shape id="_x0000_i1053" type="#_x0000_t75" style="width:15pt;height:15pt;visibility:visible" o:gfxdata="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" o:bullet="t">
         <v:imagedata r:id="rId1" o:title="" cropbottom="-440f" cropright="-440f"/>
       </v:shape>
     </w:pict>
@@ -14382,6 +14274,7 @@
     <w:lsdException w:name="HTML Sample" w:semiHidden="1" w:unhideWhenUsed="1"/>
     <w:lsdException w:name="HTML Typewriter" w:semiHidden="1" w:unhideWhenUsed="1"/>
     <w:lsdException w:name="HTML Variable" w:semiHidden="1" w:unhideWhenUsed="1"/>
+    <w:lsdException w:name="Normal Table" w:semiHidden="1" w:unhideWhenUsed="1"/>
     <w:lsdException w:name="annotation subject" w:semiHidden="1" w:unhideWhenUsed="1"/>
     <w:lsdException w:name="No List" w:semiHidden="1" w:unhideWhenUsed="1"/>
     <w:lsdException w:name="Outline List 1" w:semiHidden="1" w:unhideWhenUsed="1"/>
@@ -14424,8 +14317,11 @@
     <w:lsdException w:name="Table Contemporary" w:semiHidden="1" w:unhideWhenUsed="1"/>
     <w:lsdException w:name="Table Elegant" w:semiHidden="1" w:unhideWhenUsed="1"/>
     <w:lsdException w:name="Table Professional" w:semiHidden="1" w:unhideWhenUsed="1"/>
+    <w:lsdException w:name="Table Subtle 1" w:semiHidden="1" w:unhideWhenUsed="1"/>
     <w:lsdException w:name="Table Subtle 2" w:semiHidden="1" w:unhideWhenUsed="1"/>
     <w:lsdException w:name="Table Web 1" w:semiHidden="1" w:unhideWhenUsed="1"/>
+    <w:lsdException w:name="Table Web 2" w:semiHidden="1" w:unhideWhenUsed="1"/>
+    <w:lsdException w:name="Table Web 3" w:semiHidden="1" w:unhideWhenUsed="1"/>
     <w:lsdException w:name="Balloon Text" w:semiHidden="1" w:unhideWhenUsed="1"/>
     <w:lsdException w:name="Table Grid" w:uiPriority="39"/>
     <w:lsdException w:name="Table Theme" w:semiHidden="1" w:unhideWhenUsed="1"/>
@@ -15554,6 +15450,7 @@
     <w:rsid w:val="00774A31"/>
     <w:rsid w:val="008837C1"/>
     <w:rsid w:val="00B4740B"/>
+    <w:rsid w:val="00CC21DE"/>
     <w:rsid w:val="00D36EC7"/>
     <w:rsid w:val="00E9332D"/>
   </w:rsids>
@@ -15701,6 +15598,7 @@
     <w:lsdException w:name="HTML Sample" w:semiHidden="1" w:unhideWhenUsed="1"/>
     <w:lsdException w:name="HTML Typewriter" w:semiHidden="1" w:unhideWhenUsed="1"/>
     <w:lsdException w:name="HTML Variable" w:semiHidden="1" w:unhideWhenUsed="1"/>
+    <w:lsdException w:name="Normal Table" w:semiHidden="1" w:unhideWhenUsed="1"/>
     <w:lsdException w:name="annotation subject" w:semiHidden="1" w:unhideWhenUsed="1"/>
     <w:lsdException w:name="No List" w:semiHidden="1" w:unhideWhenUsed="1"/>
     <w:lsdException w:name="Outline List 1" w:semiHidden="1" w:unhideWhenUsed="1"/>
@@ -15743,8 +15641,11 @@
     <w:lsdException w:name="Table Contemporary" w:semiHidden="1" w:unhideWhenUsed="1"/>
     <w:lsdException w:name="Table Elegant" w:semiHidden="1" w:unhideWhenUsed="1"/>
     <w:lsdException w:name="Table Professional" w:semiHidden="1" w:unhideWhenUsed="1"/>
+    <w:lsdException w:name="Table Subtle 1" w:semiHidden="1" w:unhideWhenUsed="1"/>
     <w:lsdException w:name="Table Subtle 2" w:semiHidden="1" w:unhideWhenUsed="1"/>
     <w:lsdException w:name="Table Web 1" w:semiHidden="1" w:unhideWhenUsed="1"/>
+    <w:lsdException w:name="Table Web 2" w:semiHidden="1" w:unhideWhenUsed="1"/>
+    <w:lsdException w:name="Table Web 3" w:semiHidden="1" w:unhideWhenUsed="1"/>
     <w:lsdException w:name="Balloon Text" w:semiHidden="1" w:unhideWhenUsed="1"/>
     <w:lsdException w:name="Table Grid" w:uiPriority="39"/>
     <w:lsdException w:name="Table Theme" w:semiHidden="1" w:unhideWhenUsed="1"/>
@@ -16299,9 +16200,7 @@
 </file>
 
 <file path=customXml/item2.xml><?xml version="1.0" encoding="utf-8"?>
-<p:properties xmlns:p="http://schemas.microsoft.com/office/2006/metadata/properties" xmlns:xsi="http://www.w3.org/2001/XMLSchema-instance" xmlns:pc="http://schemas.microsoft.com/office/infopath/2007/PartnerControls">
-  <documentManagement/>
-</p:properties>
+<b:Sources xmlns:b="http://schemas.openxmlformats.org/officeDocument/2006/bibliography" xmlns="http://schemas.openxmlformats.org/officeDocument/2006/bibliography" SelectedStyle="\HarvardAnglia2008OfficeOnline.xsl" StyleName="Harvard - Anglia" Version="2008"/>
 </file>
 
 <file path=customXml/item3.xml><?xml version="1.0" encoding="utf-8"?>
@@ -16534,7 +16433,9 @@
 </file>
 
 <file path=customXml/item4.xml><?xml version="1.0" encoding="utf-8"?>
-<b:Sources xmlns:b="http://schemas.openxmlformats.org/officeDocument/2006/bibliography" xmlns="http://schemas.openxmlformats.org/officeDocument/2006/bibliography" SelectedStyle="\HarvardAnglia2008OfficeOnline.xsl" StyleName="Harvard - Anglia" Version="2008"/>
+<p:properties xmlns:p="http://schemas.microsoft.com/office/2006/metadata/properties" xmlns:xsi="http://www.w3.org/2001/XMLSchema-instance" xmlns:pc="http://schemas.microsoft.com/office/infopath/2007/PartnerControls">
+  <documentManagement/>
+</p:properties>
 </file>
 
 <file path=customXml/itemProps1.xml><?xml version="1.0" encoding="utf-8"?>
@@ -16546,10 +16447,9 @@
 </file>
 
 <file path=customXml/itemProps2.xml><?xml version="1.0" encoding="utf-8"?>
-<ds:datastoreItem xmlns:ds="http://schemas.openxmlformats.org/officeDocument/2006/customXml" ds:itemID="{2ACA0A28-E08B-4516-9E85-00932D7A1F78}">
+<ds:datastoreItem xmlns:ds="http://schemas.openxmlformats.org/officeDocument/2006/customXml" ds:itemID="{C5FF63D3-CF05-45E6-82CC-A0C6429745F6}">
   <ds:schemaRefs>
-    <ds:schemaRef ds:uri="http://schemas.microsoft.com/office/2006/metadata/properties"/>
-    <ds:schemaRef ds:uri="http://schemas.microsoft.com/office/infopath/2007/PartnerControls"/>
+    <ds:schemaRef ds:uri="http://schemas.openxmlformats.org/officeDocument/2006/bibliography"/>
   </ds:schemaRefs>
 </ds:datastoreItem>
 </file>
@@ -16574,9 +16474,10 @@
 </file>
 
 <file path=customXml/itemProps4.xml><?xml version="1.0" encoding="utf-8"?>
-<ds:datastoreItem xmlns:ds="http://schemas.openxmlformats.org/officeDocument/2006/customXml" ds:itemID="{C5FF63D3-CF05-45E6-82CC-A0C6429745F6}">
+<ds:datastoreItem xmlns:ds="http://schemas.openxmlformats.org/officeDocument/2006/customXml" ds:itemID="{2ACA0A28-E08B-4516-9E85-00932D7A1F78}">
   <ds:schemaRefs>
-    <ds:schemaRef ds:uri="http://schemas.openxmlformats.org/officeDocument/2006/bibliography"/>
+    <ds:schemaRef ds:uri="http://schemas.microsoft.com/office/2006/metadata/properties"/>
+    <ds:schemaRef ds:uri="http://schemas.microsoft.com/office/infopath/2007/PartnerControls"/>
   </ds:schemaRefs>
 </ds:datastoreItem>
 </file>
</xml_diff>

<commit_message>
Use Cases changed and Design Report
</commit_message>
<xml_diff>
--- a/CourseWork/COURSEWORK BRIEF.docx
+++ b/CourseWork/COURSEWORK BRIEF.docx
@@ -2326,7 +2326,11 @@
                       <w:tcPr>
                         <w:tcW w:w="3164" w:type="dxa"/>
                       </w:tcPr>
-                      <w:p/>
+                      <w:p>
+                        <w:r>
+                          <w:t>DONE</w:t>
+                        </w:r>
+                      </w:p>
                     </w:tc>
                   </w:tr>
                   <w:tr>
@@ -2357,7 +2361,11 @@
                       <w:tcPr>
                         <w:tcW w:w="3164" w:type="dxa"/>
                       </w:tcPr>
-                      <w:p/>
+                      <w:p>
+                        <w:r>
+                          <w:t>DONE</w:t>
+                        </w:r>
+                      </w:p>
                     </w:tc>
                   </w:tr>
                   <w:tr>
@@ -2388,7 +2396,11 @@
                       <w:tcPr>
                         <w:tcW w:w="3164" w:type="dxa"/>
                       </w:tcPr>
-                      <w:p/>
+                      <w:p>
+                        <w:r>
+                          <w:t>NOT COMPLETED</w:t>
+                        </w:r>
+                      </w:p>
                     </w:tc>
                   </w:tr>
                   <w:tr>
@@ -2419,7 +2431,11 @@
                       <w:tcPr>
                         <w:tcW w:w="3164" w:type="dxa"/>
                       </w:tcPr>
-                      <w:p/>
+                      <w:p>
+                        <w:r>
+                          <w:t>NOT COMPLETED</w:t>
+                        </w:r>
+                      </w:p>
                     </w:tc>
                   </w:tr>
                   <w:tr>
@@ -3125,7 +3141,11 @@
                             <w:tcPr>
                               <w:tcW w:w="3164" w:type="dxa"/>
                             </w:tcPr>
-                            <w:p/>
+                            <w:p>
+                              <w:r>
+                                <w:t>DONE</w:t>
+                              </w:r>
+                            </w:p>
                           </w:tc>
                         </w:tr>
                         <w:tr>
@@ -3156,7 +3176,11 @@
                             <w:tcPr>
                               <w:tcW w:w="3164" w:type="dxa"/>
                             </w:tcPr>
-                            <w:p/>
+                            <w:p>
+                              <w:r>
+                                <w:t>DONE</w:t>
+                              </w:r>
+                            </w:p>
                           </w:tc>
                         </w:tr>
                         <w:tr>
@@ -3187,7 +3211,11 @@
                             <w:tcPr>
                               <w:tcW w:w="3164" w:type="dxa"/>
                             </w:tcPr>
-                            <w:p/>
+                            <w:p>
+                              <w:r>
+                                <w:t>NOT COMPLETED</w:t>
+                              </w:r>
+                            </w:p>
                           </w:tc>
                         </w:tr>
                         <w:tr>
@@ -3218,7 +3246,11 @@
                             <w:tcPr>
                               <w:tcW w:w="3164" w:type="dxa"/>
                             </w:tcPr>
-                            <w:p/>
+                            <w:p>
+                              <w:r>
+                                <w:t>ALMOST COMPLETED.</w:t>
+                              </w:r>
+                            </w:p>
                           </w:tc>
                         </w:tr>
                         <w:tr>
@@ -3342,6 +3374,11 @@
                 </w:p>
                 <w:p/>
                 <w:p>
+                  <w:pPr>
+                    <w:tabs>
+                      <w:tab w:val="left" w:pos="8941"/>
+                    </w:tabs>
+                  </w:pPr>
                   <w:r>
                     <w:t>The following table shows how the marks are allocated for different tasks:</w:t>
                   </w:r>
@@ -3445,7 +3482,11 @@
                       <w:tcPr>
                         <w:tcW w:w="3469" w:type="dxa"/>
                       </w:tcPr>
-                      <w:p/>
+                      <w:p>
+                        <w:r>
+                          <w:t>NO</w:t>
+                        </w:r>
+                      </w:p>
                     </w:tc>
                   </w:tr>
                   <w:tr>
@@ -3473,7 +3514,11 @@
                       <w:tcPr>
                         <w:tcW w:w="3469" w:type="dxa"/>
                       </w:tcPr>
-                      <w:p/>
+                      <w:p>
+                        <w:r>
+                          <w:t>NOT COMPLETED</w:t>
+                        </w:r>
+                      </w:p>
                     </w:tc>
                   </w:tr>
                   <w:tr>
@@ -3501,7 +3546,11 @@
                       <w:tcPr>
                         <w:tcW w:w="3469" w:type="dxa"/>
                       </w:tcPr>
-                      <w:p/>
+                      <w:p>
+                        <w:r>
+                          <w:t>NO</w:t>
+                        </w:r>
+                      </w:p>
                     </w:tc>
                   </w:tr>
                   <w:tr>
@@ -3529,7 +3578,11 @@
                       <w:tcPr>
                         <w:tcW w:w="3469" w:type="dxa"/>
                       </w:tcPr>
-                      <w:p/>
+                      <w:p>
+                        <w:r>
+                          <w:t>NO</w:t>
+                        </w:r>
+                      </w:p>
                     </w:tc>
                   </w:tr>
                   <w:tr>
@@ -3557,7 +3610,11 @@
                       <w:tcPr>
                         <w:tcW w:w="3469" w:type="dxa"/>
                       </w:tcPr>
-                      <w:p/>
+                      <w:p>
+                        <w:r>
+                          <w:t>NOT COMPLETED</w:t>
+                        </w:r>
+                      </w:p>
                     </w:tc>
                   </w:tr>
                   <w:tr>
@@ -3585,7 +3642,11 @@
                       <w:tcPr>
                         <w:tcW w:w="3469" w:type="dxa"/>
                       </w:tcPr>
-                      <w:p/>
+                      <w:p>
+                        <w:r>
+                          <w:t>NO</w:t>
+                        </w:r>
+                      </w:p>
                     </w:tc>
                   </w:tr>
                   <w:tr>
@@ -3613,7 +3674,11 @@
                       <w:tcPr>
                         <w:tcW w:w="3469" w:type="dxa"/>
                       </w:tcPr>
-                      <w:p/>
+                      <w:p>
+                        <w:r>
+                          <w:t>NO</w:t>
+                        </w:r>
+                      </w:p>
                     </w:tc>
                   </w:tr>
                   <w:tr>
@@ -11095,7 +11160,7 @@
         <v:path o:extrusionok="f" gradientshapeok="t" o:connecttype="rect"/>
         <o:lock v:ext="edit" aspectratio="t"/>
       </v:shapetype>
-      <v:shape id="_x0000_i1037" type="#_x0000_t75" style="width:15pt;height:15pt;visibility:visible" o:gfxdata="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" o:bullet="t">
+      <v:shape id="_x0000_i1038" type="#_x0000_t75" style="width:15.05pt;height:15.05pt;visibility:visible" o:gfxdata="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" o:bullet="t">
         <v:imagedata r:id="rId1" o:title="" cropbottom="-440f" cropright="-440f"/>
       </v:shape>
     </w:pict>
@@ -15432,6 +15497,7 @@
     <w:rsidRoot w:val="006A788D"/>
     <w:rsid w:val="000627F7"/>
     <w:rsid w:val="000C41ED"/>
+    <w:rsid w:val="00447708"/>
     <w:rsid w:val="00461164"/>
     <w:rsid w:val="004C65BC"/>
     <w:rsid w:val="006405C3"/>
@@ -16190,9 +16256,7 @@
 </file>
 
 <file path=customXml/item2.xml><?xml version="1.0" encoding="utf-8"?>
-<p:properties xmlns:p="http://schemas.microsoft.com/office/2006/metadata/properties" xmlns:xsi="http://www.w3.org/2001/XMLSchema-instance" xmlns:pc="http://schemas.microsoft.com/office/infopath/2007/PartnerControls">
-  <documentManagement/>
-</p:properties>
+<b:Sources xmlns:b="http://schemas.openxmlformats.org/officeDocument/2006/bibliography" xmlns="http://schemas.openxmlformats.org/officeDocument/2006/bibliography" SelectedStyle="\HarvardAnglia2008OfficeOnline.xsl" StyleName="Harvard - Anglia" Version="2008"/>
 </file>
 
 <file path=customXml/item3.xml><?xml version="1.0" encoding="utf-8"?>
@@ -16425,7 +16489,9 @@
 </file>
 
 <file path=customXml/item4.xml><?xml version="1.0" encoding="utf-8"?>
-<b:Sources xmlns:b="http://schemas.openxmlformats.org/officeDocument/2006/bibliography" xmlns="http://schemas.openxmlformats.org/officeDocument/2006/bibliography" SelectedStyle="\HarvardAnglia2008OfficeOnline.xsl" StyleName="Harvard - Anglia" Version="2008"/>
+<p:properties xmlns:p="http://schemas.microsoft.com/office/2006/metadata/properties" xmlns:xsi="http://www.w3.org/2001/XMLSchema-instance" xmlns:pc="http://schemas.microsoft.com/office/infopath/2007/PartnerControls">
+  <documentManagement/>
+</p:properties>
 </file>
 
 <file path=customXml/itemProps1.xml><?xml version="1.0" encoding="utf-8"?>
@@ -16437,10 +16503,9 @@
 </file>
 
 <file path=customXml/itemProps2.xml><?xml version="1.0" encoding="utf-8"?>
-<ds:datastoreItem xmlns:ds="http://schemas.openxmlformats.org/officeDocument/2006/customXml" ds:itemID="{2ACA0A28-E08B-4516-9E85-00932D7A1F78}">
+<ds:datastoreItem xmlns:ds="http://schemas.openxmlformats.org/officeDocument/2006/customXml" ds:itemID="{C5FF63D3-CF05-45E6-82CC-A0C6429745F6}">
   <ds:schemaRefs>
-    <ds:schemaRef ds:uri="http://schemas.microsoft.com/office/2006/metadata/properties"/>
-    <ds:schemaRef ds:uri="http://schemas.microsoft.com/office/infopath/2007/PartnerControls"/>
+    <ds:schemaRef ds:uri="http://schemas.openxmlformats.org/officeDocument/2006/bibliography"/>
   </ds:schemaRefs>
 </ds:datastoreItem>
 </file>
@@ -16465,9 +16530,10 @@
 </file>
 
 <file path=customXml/itemProps4.xml><?xml version="1.0" encoding="utf-8"?>
-<ds:datastoreItem xmlns:ds="http://schemas.openxmlformats.org/officeDocument/2006/customXml" ds:itemID="{C5FF63D3-CF05-45E6-82CC-A0C6429745F6}">
+<ds:datastoreItem xmlns:ds="http://schemas.openxmlformats.org/officeDocument/2006/customXml" ds:itemID="{2ACA0A28-E08B-4516-9E85-00932D7A1F78}">
   <ds:schemaRefs>
-    <ds:schemaRef ds:uri="http://schemas.openxmlformats.org/officeDocument/2006/bibliography"/>
+    <ds:schemaRef ds:uri="http://schemas.microsoft.com/office/2006/metadata/properties"/>
+    <ds:schemaRef ds:uri="http://schemas.microsoft.com/office/infopath/2007/PartnerControls"/>
   </ds:schemaRefs>
 </ds:datastoreItem>
 </file>
</xml_diff>